<commit_message>
Se corrigio un problema con el movimiento de Godzilla en el mapa
</commit_message>
<xml_diff>
--- a/TP2-AlgoCity.docx
+++ b/TP2-AlgoCity.docx
@@ -1,6 +1,6 @@
 
 <file path=word/document.xml><?xml version="1.0" encoding="utf-8"?>
-<w:document xmlns:wpc="http://schemas.microsoft.com/office/word/2010/wordprocessingCanvas" xmlns:mo="http://schemas.microsoft.com/office/mac/office/2008/main" xmlns:mc="http://schemas.openxmlformats.org/markup-compatibility/2006" xmlns:mv="urn:schemas-microsoft-com:mac:vml" xmlns:o="urn:schemas-microsoft-com:office:office" xmlns:r="http://schemas.openxmlformats.org/officeDocument/2006/relationships" xmlns:m="http://schemas.openxmlformats.org/officeDocument/2006/math" xmlns:v="urn:schemas-microsoft-com:vml" xmlns:wp14="http://schemas.microsoft.com/office/word/2010/wordprocessingDrawing" xmlns:wp="http://schemas.openxmlformats.org/drawingml/2006/wordprocessingDrawing" xmlns:w10="urn:schemas-microsoft-com:office:word" xmlns:w="http://schemas.openxmlformats.org/wordprocessingml/2006/main" xmlns:w14="http://schemas.microsoft.com/office/word/2010/wordml" xmlns:wpg="http://schemas.microsoft.com/office/word/2010/wordprocessingGroup" xmlns:wpi="http://schemas.microsoft.com/office/word/2010/wordprocessingInk" xmlns:wne="http://schemas.microsoft.com/office/word/2006/wordml" xmlns:wps="http://schemas.microsoft.com/office/word/2010/wordprocessingShape" mc:Ignorable="w14 wp14">
+<w:document xmlns:ve="http://schemas.openxmlformats.org/markup-compatibility/2006" xmlns:o="urn:schemas-microsoft-com:office:office" xmlns:r="http://schemas.openxmlformats.org/officeDocument/2006/relationships" xmlns:m="http://schemas.openxmlformats.org/officeDocument/2006/math" xmlns:v="urn:schemas-microsoft-com:vml" xmlns:wp="http://schemas.openxmlformats.org/drawingml/2006/wordprocessingDrawing" xmlns:w10="urn:schemas-microsoft-com:office:word" xmlns:w="http://schemas.openxmlformats.org/wordprocessingml/2006/main" xmlns:wne="http://schemas.microsoft.com/office/word/2006/wordml">
   <w:background w:color="FFFFFF"/>
   <w:body>
     <w:p>
@@ -162,7 +162,7 @@
           <w:insideV w:val="single" w:sz="8" w:space="0" w:color="000000"/>
         </w:tblBorders>
         <w:tblLayout w:type="fixed"/>
-        <w:tblLook w:val="0600" w:firstRow="0" w:lastRow="0" w:firstColumn="0" w:lastColumn="0" w:noHBand="1" w:noVBand="1"/>
+        <w:tblLook w:val="0600"/>
       </w:tblPr>
       <w:tblGrid>
         <w:gridCol w:w="4080"/>
@@ -734,7 +734,7 @@
     </w:p>
     <w:p>
       <w:pPr>
-        <w:pStyle w:val="Heading1"/>
+        <w:pStyle w:val="Ttulo1"/>
         <w:widowControl w:val="0"/>
         <w:spacing w:before="480" w:after="120"/>
         <w:contextualSpacing w:val="0"/>
@@ -763,7 +763,7 @@
     </w:p>
     <w:p>
       <w:pPr>
-        <w:pStyle w:val="Title"/>
+        <w:pStyle w:val="Ttulo"/>
         <w:contextualSpacing w:val="0"/>
         <w:jc w:val="center"/>
         <w:rPr>
@@ -776,7 +776,6 @@
         <w:rPr>
           <w:lang w:val="es-ES_tradnl"/>
         </w:rPr>
-        <w:lastRenderedPageBreak/>
         <w:t>Informe</w:t>
       </w:r>
     </w:p>
@@ -972,6 +971,94 @@
     <w:p>
       <w:pPr>
         <w:rPr>
+          <w:rFonts w:ascii="Verdana" w:eastAsia="Verdana" w:hAnsi="Verdana" w:cs="Verdana"/>
+          <w:i/>
+          <w:noProof w:val="0"/>
+          <w:color w:val="CC0000"/>
+          <w:sz w:val="24"/>
+        </w:rPr>
+      </w:pPr>
+      <w:r>
+        <w:rPr>
+          <w:rFonts w:ascii="Verdana" w:eastAsia="Verdana" w:hAnsi="Verdana" w:cs="Verdana"/>
+          <w:i/>
+          <w:noProof w:val="0"/>
+          <w:color w:val="CC0000"/>
+          <w:sz w:val="24"/>
+        </w:rPr>
+        <w:tab/>
+        <w:t>Las catástrofes solo pueden ocurrir una de cada tipo por turno.</w:t>
+      </w:r>
+    </w:p>
+    <w:p>
+      <w:pPr>
+        <w:rPr>
+          <w:rFonts w:ascii="Verdana" w:eastAsia="Verdana" w:hAnsi="Verdana" w:cs="Verdana"/>
+          <w:i/>
+          <w:noProof w:val="0"/>
+          <w:color w:val="CC0000"/>
+          <w:sz w:val="24"/>
+        </w:rPr>
+      </w:pPr>
+      <w:r>
+        <w:rPr>
+          <w:rFonts w:ascii="Verdana" w:eastAsia="Verdana" w:hAnsi="Verdana" w:cs="Verdana"/>
+          <w:i/>
+          <w:noProof w:val="0"/>
+          <w:color w:val="CC0000"/>
+          <w:sz w:val="24"/>
+        </w:rPr>
+        <w:tab/>
+        <w:t xml:space="preserve">El daño que ocasiona </w:t>
+      </w:r>
+      <w:proofErr w:type="spellStart"/>
+      <w:r>
+        <w:rPr>
+          <w:rFonts w:ascii="Verdana" w:eastAsia="Verdana" w:hAnsi="Verdana" w:cs="Verdana"/>
+          <w:i/>
+          <w:noProof w:val="0"/>
+          <w:color w:val="CC0000"/>
+          <w:sz w:val="24"/>
+        </w:rPr>
+        <w:t>Godzilla</w:t>
+      </w:r>
+      <w:proofErr w:type="spellEnd"/>
+      <w:r>
+        <w:rPr>
+          <w:rFonts w:ascii="Verdana" w:eastAsia="Verdana" w:hAnsi="Verdana" w:cs="Verdana"/>
+          <w:i/>
+          <w:noProof w:val="0"/>
+          <w:color w:val="CC0000"/>
+          <w:sz w:val="24"/>
+        </w:rPr>
+        <w:t xml:space="preserve"> a la estación de bomberos y al pozo de agua no estaba especificado, por ende se supuso que daña en un 100% a ambas estructuras.</w:t>
+      </w:r>
+    </w:p>
+    <w:p>
+      <w:pPr>
+        <w:rPr>
+          <w:rFonts w:ascii="Verdana" w:eastAsia="Verdana" w:hAnsi="Verdana" w:cs="Verdana"/>
+          <w:i/>
+          <w:noProof w:val="0"/>
+          <w:color w:val="CC0000"/>
+          <w:sz w:val="24"/>
+        </w:rPr>
+      </w:pPr>
+      <w:r>
+        <w:rPr>
+          <w:rFonts w:ascii="Verdana" w:eastAsia="Verdana" w:hAnsi="Verdana" w:cs="Verdana"/>
+          <w:i/>
+          <w:noProof w:val="0"/>
+          <w:color w:val="CC0000"/>
+          <w:sz w:val="24"/>
+        </w:rPr>
+        <w:tab/>
+        <w:t>Las líneas de tensión no ocupan un lote, por lo tanto puede haber una construcción y una línea de tensión a la vez en un mismo lote</w:t>
+      </w:r>
+    </w:p>
+    <w:p>
+      <w:pPr>
+        <w:rPr>
           <w:sz w:val="28"/>
         </w:rPr>
       </w:pPr>
@@ -1007,7 +1094,7 @@
     </w:p>
     <w:p>
       <w:pPr>
-        <w:pStyle w:val="Heading2"/>
+        <w:pStyle w:val="Ttulo2"/>
         <w:widowControl w:val="0"/>
         <w:spacing w:before="240" w:after="80" w:line="240" w:lineRule="auto"/>
         <w:contextualSpacing w:val="0"/>
@@ -1021,7 +1108,6 @@
           <w:sz w:val="28"/>
           <w:lang w:val="es-ES_tradnl"/>
         </w:rPr>
-        <w:lastRenderedPageBreak/>
         <w:t>Modelo de dominio</w:t>
       </w:r>
     </w:p>
@@ -1181,7 +1267,6 @@
           <w:sz w:val="28"/>
           <w:lang w:val="es-ES_tradnl"/>
         </w:rPr>
-        <w:lastRenderedPageBreak/>
         <w:t>Diagramas de clases</w:t>
       </w:r>
     </w:p>
@@ -1266,7 +1351,6 @@
           <w:sz w:val="28"/>
           <w:lang w:val="es-ES_tradnl"/>
         </w:rPr>
-        <w:lastRenderedPageBreak/>
         <w:t>Diagramas de secuencia</w:t>
       </w:r>
     </w:p>
@@ -1351,7 +1435,6 @@
           <w:sz w:val="28"/>
           <w:lang w:val="es-ES_tradnl"/>
         </w:rPr>
-        <w:lastRenderedPageBreak/>
         <w:t>Diagrama de paquetes</w:t>
       </w:r>
     </w:p>
@@ -1419,7 +1502,6 @@
           <w:sz w:val="28"/>
           <w:lang w:val="es-ES_tradnl"/>
         </w:rPr>
-        <w:lastRenderedPageBreak/>
         <w:t>Diagramas de estado</w:t>
       </w:r>
     </w:p>
@@ -1470,7 +1552,6 @@
           <w:sz w:val="28"/>
           <w:lang w:val="es-ES_tradnl"/>
         </w:rPr>
-        <w:lastRenderedPageBreak/>
         <w:t>Detalles de implementación</w:t>
       </w:r>
     </w:p>
@@ -1679,7 +1760,7 @@
     </w:p>
     <w:p>
       <w:pPr>
-        <w:pStyle w:val="ListParagraph"/>
+        <w:pStyle w:val="Prrafodelista"/>
         <w:numPr>
           <w:ilvl w:val="0"/>
           <w:numId w:val="12"/>
@@ -1697,7 +1778,7 @@
     </w:p>
     <w:p>
       <w:pPr>
-        <w:pStyle w:val="ListParagraph"/>
+        <w:pStyle w:val="Prrafodelista"/>
         <w:numPr>
           <w:ilvl w:val="1"/>
           <w:numId w:val="12"/>
@@ -1715,7 +1796,7 @@
     </w:p>
     <w:p>
       <w:pPr>
-        <w:pStyle w:val="ListParagraph"/>
+        <w:pStyle w:val="Prrafodelista"/>
         <w:numPr>
           <w:ilvl w:val="0"/>
           <w:numId w:val="12"/>
@@ -1745,7 +1826,7 @@
     </w:p>
     <w:p>
       <w:pPr>
-        <w:pStyle w:val="ListParagraph"/>
+        <w:pStyle w:val="Prrafodelista"/>
         <w:numPr>
           <w:ilvl w:val="1"/>
           <w:numId w:val="12"/>
@@ -1769,7 +1850,7 @@
     </w:p>
     <w:p>
       <w:pPr>
-        <w:pStyle w:val="ListParagraph"/>
+        <w:pStyle w:val="Prrafodelista"/>
         <w:numPr>
           <w:ilvl w:val="0"/>
           <w:numId w:val="12"/>
@@ -1787,7 +1868,7 @@
     </w:p>
     <w:p>
       <w:pPr>
-        <w:pStyle w:val="ListParagraph"/>
+        <w:pStyle w:val="Prrafodelista"/>
         <w:numPr>
           <w:ilvl w:val="1"/>
           <w:numId w:val="12"/>
@@ -1805,7 +1886,7 @@
     </w:p>
     <w:p>
       <w:pPr>
-        <w:pStyle w:val="ListParagraph"/>
+        <w:pStyle w:val="Prrafodelista"/>
         <w:numPr>
           <w:ilvl w:val="0"/>
           <w:numId w:val="12"/>
@@ -1823,7 +1904,7 @@
     </w:p>
     <w:p>
       <w:pPr>
-        <w:pStyle w:val="ListParagraph"/>
+        <w:pStyle w:val="Prrafodelista"/>
         <w:numPr>
           <w:ilvl w:val="1"/>
           <w:numId w:val="12"/>
@@ -1841,7 +1922,7 @@
     </w:p>
     <w:p>
       <w:pPr>
-        <w:pStyle w:val="ListParagraph"/>
+        <w:pStyle w:val="Prrafodelista"/>
         <w:numPr>
           <w:ilvl w:val="0"/>
           <w:numId w:val="12"/>
@@ -1859,7 +1940,7 @@
     </w:p>
     <w:p>
       <w:pPr>
-        <w:pStyle w:val="ListParagraph"/>
+        <w:pStyle w:val="Prrafodelista"/>
         <w:numPr>
           <w:ilvl w:val="1"/>
           <w:numId w:val="12"/>
@@ -1877,7 +1958,7 @@
     </w:p>
     <w:p>
       <w:pPr>
-        <w:pStyle w:val="ListParagraph"/>
+        <w:pStyle w:val="Prrafodelista"/>
         <w:numPr>
           <w:ilvl w:val="0"/>
           <w:numId w:val="12"/>
@@ -1895,7 +1976,7 @@
     </w:p>
     <w:p>
       <w:pPr>
-        <w:pStyle w:val="ListParagraph"/>
+        <w:pStyle w:val="Prrafodelista"/>
         <w:numPr>
           <w:ilvl w:val="1"/>
           <w:numId w:val="12"/>
@@ -1928,7 +2009,7 @@
     </w:p>
     <w:p>
       <w:pPr>
-        <w:pStyle w:val="Heading1"/>
+        <w:pStyle w:val="Ttulo1"/>
         <w:widowControl w:val="0"/>
         <w:spacing w:before="480" w:after="120"/>
         <w:contextualSpacing w:val="0"/>
@@ -1944,7 +2025,6 @@
           <w:sz w:val="36"/>
           <w:lang w:val="es-ES_tradnl"/>
         </w:rPr>
-        <w:lastRenderedPageBreak/>
         <w:t>Checklist</w:t>
       </w:r>
       <w:proofErr w:type="spellEnd"/>
@@ -1999,7 +2079,7 @@
     </w:p>
     <w:p>
       <w:pPr>
-        <w:pStyle w:val="Heading2"/>
+        <w:pStyle w:val="Ttulo2"/>
         <w:widowControl w:val="0"/>
         <w:spacing w:before="360" w:after="120" w:line="240" w:lineRule="auto"/>
         <w:contextualSpacing w:val="0"/>
@@ -2206,7 +2286,7 @@
     </w:p>
     <w:p>
       <w:pPr>
-        <w:pStyle w:val="Heading2"/>
+        <w:pStyle w:val="Ttulo2"/>
         <w:widowControl w:val="0"/>
         <w:spacing w:before="360" w:after="120" w:line="240" w:lineRule="auto"/>
         <w:contextualSpacing w:val="0"/>
@@ -2455,7 +2535,7 @@
     </w:p>
     <w:p>
       <w:pPr>
-        <w:pStyle w:val="Heading1"/>
+        <w:pStyle w:val="Ttulo1"/>
         <w:widowControl w:val="0"/>
         <w:spacing w:before="240" w:after="120" w:line="240" w:lineRule="auto"/>
         <w:contextualSpacing w:val="0"/>
@@ -2548,6 +2628,16 @@
           <w:lang w:val="es-ES_tradnl"/>
         </w:rPr>
       </w:pPr>
+      <w:hyperlink r:id="rId7"/>
+    </w:p>
+    <w:p>
+      <w:pPr>
+        <w:pStyle w:val="normal0"/>
+        <w:widowControl w:val="0"/>
+        <w:rPr>
+          <w:lang w:val="es-ES_tradnl"/>
+        </w:rPr>
+      </w:pPr>
       <w:hyperlink r:id="rId8"/>
     </w:p>
     <w:p>
@@ -2588,16 +2678,6 @@
           <w:lang w:val="es-ES_tradnl"/>
         </w:rPr>
       </w:pPr>
-      <w:hyperlink r:id="rId12"/>
-    </w:p>
-    <w:p>
-      <w:pPr>
-        <w:pStyle w:val="normal0"/>
-        <w:widowControl w:val="0"/>
-        <w:rPr>
-          <w:lang w:val="es-ES_tradnl"/>
-        </w:rPr>
-      </w:pPr>
     </w:p>
     <w:p>
       <w:pPr>
@@ -2608,7 +2688,7 @@
       </w:pPr>
     </w:p>
     <w:sectPr>
-      <w:footerReference w:type="default" r:id="rId13"/>
+      <w:footerReference w:type="default" r:id="rId12"/>
       <w:pgSz w:w="11906" w:h="16838"/>
       <w:pgMar w:top="1134" w:right="1134" w:bottom="1134" w:left="1134" w:header="720" w:footer="720" w:gutter="0"/>
       <w:cols w:space="720"/>
@@ -2618,8 +2698,8 @@
 </file>
 
 <file path=word/endnotes.xml><?xml version="1.0" encoding="utf-8"?>
-<w:endnotes xmlns:wpc="http://schemas.microsoft.com/office/word/2010/wordprocessingCanvas" xmlns:mo="http://schemas.microsoft.com/office/mac/office/2008/main" xmlns:mc="http://schemas.openxmlformats.org/markup-compatibility/2006" xmlns:mv="urn:schemas-microsoft-com:mac:vml" xmlns:o="urn:schemas-microsoft-com:office:office" xmlns:r="http://schemas.openxmlformats.org/officeDocument/2006/relationships" xmlns:m="http://schemas.openxmlformats.org/officeDocument/2006/math" xmlns:v="urn:schemas-microsoft-com:vml" xmlns:wp14="http://schemas.microsoft.com/office/word/2010/wordprocessingDrawing" xmlns:wp="http://schemas.openxmlformats.org/drawingml/2006/wordprocessingDrawing" xmlns:w10="urn:schemas-microsoft-com:office:word" xmlns:w="http://schemas.openxmlformats.org/wordprocessingml/2006/main" xmlns:w14="http://schemas.microsoft.com/office/word/2010/wordml" xmlns:wpg="http://schemas.microsoft.com/office/word/2010/wordprocessingGroup" xmlns:wpi="http://schemas.microsoft.com/office/word/2010/wordprocessingInk" xmlns:wne="http://schemas.microsoft.com/office/word/2006/wordml" xmlns:wps="http://schemas.microsoft.com/office/word/2010/wordprocessingShape" mc:Ignorable="w14 wp14">
-  <w:endnote w:type="separator" w:id="-1">
+<w:endnotes xmlns:ve="http://schemas.openxmlformats.org/markup-compatibility/2006" xmlns:o="urn:schemas-microsoft-com:office:office" xmlns:r="http://schemas.openxmlformats.org/officeDocument/2006/relationships" xmlns:m="http://schemas.openxmlformats.org/officeDocument/2006/math" xmlns:v="urn:schemas-microsoft-com:vml" xmlns:wp="http://schemas.openxmlformats.org/drawingml/2006/wordprocessingDrawing" xmlns:w10="urn:schemas-microsoft-com:office:word" xmlns:w="http://schemas.openxmlformats.org/wordprocessingml/2006/main" xmlns:wne="http://schemas.microsoft.com/office/word/2006/wordml">
+  <w:endnote w:type="separator" w:id="0">
     <w:p>
       <w:pPr>
         <w:spacing w:line="240" w:lineRule="auto"/>
@@ -2629,7 +2709,7 @@
       </w:r>
     </w:p>
   </w:endnote>
-  <w:endnote w:type="continuationSeparator" w:id="0">
+  <w:endnote w:type="continuationSeparator" w:id="1">
     <w:p>
       <w:pPr>
         <w:spacing w:line="240" w:lineRule="auto"/>
@@ -2643,7 +2723,7 @@
 </file>
 
 <file path=word/footer1.xml><?xml version="1.0" encoding="utf-8"?>
-<w:ftr xmlns:wpc="http://schemas.microsoft.com/office/word/2010/wordprocessingCanvas" xmlns:mo="http://schemas.microsoft.com/office/mac/office/2008/main" xmlns:mc="http://schemas.openxmlformats.org/markup-compatibility/2006" xmlns:mv="urn:schemas-microsoft-com:mac:vml" xmlns:o="urn:schemas-microsoft-com:office:office" xmlns:r="http://schemas.openxmlformats.org/officeDocument/2006/relationships" xmlns:m="http://schemas.openxmlformats.org/officeDocument/2006/math" xmlns:v="urn:schemas-microsoft-com:vml" xmlns:wp14="http://schemas.microsoft.com/office/word/2010/wordprocessingDrawing" xmlns:wp="http://schemas.openxmlformats.org/drawingml/2006/wordprocessingDrawing" xmlns:w10="urn:schemas-microsoft-com:office:word" xmlns:w="http://schemas.openxmlformats.org/wordprocessingml/2006/main" xmlns:w14="http://schemas.microsoft.com/office/word/2010/wordml" xmlns:wpg="http://schemas.microsoft.com/office/word/2010/wordprocessingGroup" xmlns:wpi="http://schemas.microsoft.com/office/word/2010/wordprocessingInk" xmlns:wne="http://schemas.microsoft.com/office/word/2006/wordml" xmlns:wps="http://schemas.microsoft.com/office/word/2010/wordprocessingShape" mc:Ignorable="w14 wp14">
+<w:ftr xmlns:ve="http://schemas.openxmlformats.org/markup-compatibility/2006" xmlns:o="urn:schemas-microsoft-com:office:office" xmlns:r="http://schemas.openxmlformats.org/officeDocument/2006/relationships" xmlns:m="http://schemas.openxmlformats.org/officeDocument/2006/math" xmlns:v="urn:schemas-microsoft-com:vml" xmlns:wp="http://schemas.openxmlformats.org/drawingml/2006/wordprocessingDrawing" xmlns:w10="urn:schemas-microsoft-com:office:word" xmlns:w="http://schemas.openxmlformats.org/wordprocessingml/2006/main" xmlns:wne="http://schemas.microsoft.com/office/word/2006/wordml">
   <w:p>
     <w:pPr>
       <w:pStyle w:val="normal0"/>
@@ -2662,7 +2742,7 @@
       <w:rPr>
         <w:noProof/>
       </w:rPr>
-      <w:t>9</w:t>
+      <w:t>2</w:t>
     </w:r>
     <w:r>
       <w:fldChar w:fldCharType="end"/>
@@ -2672,8 +2752,8 @@
 </file>
 
 <file path=word/footnotes.xml><?xml version="1.0" encoding="utf-8"?>
-<w:footnotes xmlns:wpc="http://schemas.microsoft.com/office/word/2010/wordprocessingCanvas" xmlns:mo="http://schemas.microsoft.com/office/mac/office/2008/main" xmlns:mc="http://schemas.openxmlformats.org/markup-compatibility/2006" xmlns:mv="urn:schemas-microsoft-com:mac:vml" xmlns:o="urn:schemas-microsoft-com:office:office" xmlns:r="http://schemas.openxmlformats.org/officeDocument/2006/relationships" xmlns:m="http://schemas.openxmlformats.org/officeDocument/2006/math" xmlns:v="urn:schemas-microsoft-com:vml" xmlns:wp14="http://schemas.microsoft.com/office/word/2010/wordprocessingDrawing" xmlns:wp="http://schemas.openxmlformats.org/drawingml/2006/wordprocessingDrawing" xmlns:w10="urn:schemas-microsoft-com:office:word" xmlns:w="http://schemas.openxmlformats.org/wordprocessingml/2006/main" xmlns:w14="http://schemas.microsoft.com/office/word/2010/wordml" xmlns:wpg="http://schemas.microsoft.com/office/word/2010/wordprocessingGroup" xmlns:wpi="http://schemas.microsoft.com/office/word/2010/wordprocessingInk" xmlns:wne="http://schemas.microsoft.com/office/word/2006/wordml" xmlns:wps="http://schemas.microsoft.com/office/word/2010/wordprocessingShape" mc:Ignorable="w14 wp14">
-  <w:footnote w:type="separator" w:id="-1">
+<w:footnotes xmlns:ve="http://schemas.openxmlformats.org/markup-compatibility/2006" xmlns:o="urn:schemas-microsoft-com:office:office" xmlns:r="http://schemas.openxmlformats.org/officeDocument/2006/relationships" xmlns:m="http://schemas.openxmlformats.org/officeDocument/2006/math" xmlns:v="urn:schemas-microsoft-com:vml" xmlns:wp="http://schemas.openxmlformats.org/drawingml/2006/wordprocessingDrawing" xmlns:w10="urn:schemas-microsoft-com:office:word" xmlns:w="http://schemas.openxmlformats.org/wordprocessingml/2006/main" xmlns:wne="http://schemas.microsoft.com/office/word/2006/wordml">
+  <w:footnote w:type="separator" w:id="0">
     <w:p>
       <w:pPr>
         <w:spacing w:line="240" w:lineRule="auto"/>
@@ -2683,7 +2763,7 @@
       </w:r>
     </w:p>
   </w:footnote>
-  <w:footnote w:type="continuationSeparator" w:id="0">
+  <w:footnote w:type="continuationSeparator" w:id="1">
     <w:p>
       <w:pPr>
         <w:spacing w:line="240" w:lineRule="auto"/>
@@ -2697,7 +2777,7 @@
 </file>
 
 <file path=word/numbering.xml><?xml version="1.0" encoding="utf-8"?>
-<w:numbering xmlns:wpc="http://schemas.microsoft.com/office/word/2010/wordprocessingCanvas" xmlns:mo="http://schemas.microsoft.com/office/mac/office/2008/main" xmlns:mc="http://schemas.openxmlformats.org/markup-compatibility/2006" xmlns:mv="urn:schemas-microsoft-com:mac:vml" xmlns:o="urn:schemas-microsoft-com:office:office" xmlns:r="http://schemas.openxmlformats.org/officeDocument/2006/relationships" xmlns:m="http://schemas.openxmlformats.org/officeDocument/2006/math" xmlns:v="urn:schemas-microsoft-com:vml" xmlns:wp14="http://schemas.microsoft.com/office/word/2010/wordprocessingDrawing" xmlns:wp="http://schemas.openxmlformats.org/drawingml/2006/wordprocessingDrawing" xmlns:w10="urn:schemas-microsoft-com:office:word" xmlns:w="http://schemas.openxmlformats.org/wordprocessingml/2006/main" xmlns:w14="http://schemas.microsoft.com/office/word/2010/wordml" xmlns:wpg="http://schemas.microsoft.com/office/word/2010/wordprocessingGroup" xmlns:wpi="http://schemas.microsoft.com/office/word/2010/wordprocessingInk" xmlns:wne="http://schemas.microsoft.com/office/word/2006/wordml" xmlns:wps="http://schemas.microsoft.com/office/word/2010/wordprocessingShape" mc:Ignorable="w14 wp14">
+<w:numbering xmlns:ve="http://schemas.openxmlformats.org/markup-compatibility/2006" xmlns:o="urn:schemas-microsoft-com:office:office" xmlns:r="http://schemas.openxmlformats.org/officeDocument/2006/relationships" xmlns:m="http://schemas.openxmlformats.org/officeDocument/2006/math" xmlns:v="urn:schemas-microsoft-com:vml" xmlns:wp="http://schemas.openxmlformats.org/drawingml/2006/wordprocessingDrawing" xmlns:w10="urn:schemas-microsoft-com:office:word" xmlns:w="http://schemas.openxmlformats.org/wordprocessingml/2006/main" xmlns:wne="http://schemas.microsoft.com/office/word/2006/wordml">
   <w:abstractNum w:abstractNumId="0">
     <w:nsid w:val="00DE62C0"/>
     <w:multiLevelType w:val="multilevel"/>
@@ -4426,7 +4506,7 @@
 </file>
 
 <file path=word/styles.xml><?xml version="1.0" encoding="utf-8"?>
-<w:styles xmlns:mc="http://schemas.openxmlformats.org/markup-compatibility/2006" xmlns:r="http://schemas.openxmlformats.org/officeDocument/2006/relationships" xmlns:w="http://schemas.openxmlformats.org/wordprocessingml/2006/main" xmlns:w14="http://schemas.microsoft.com/office/word/2010/wordml" mc:Ignorable="w14">
+<w:styles xmlns:r="http://schemas.openxmlformats.org/officeDocument/2006/relationships" xmlns:w="http://schemas.openxmlformats.org/wordprocessingml/2006/main">
   <w:docDefaults>
     <w:rPrDefault>
       <w:rPr>
@@ -4442,7 +4522,7 @@
       </w:pPr>
     </w:pPrDefault>
   </w:docDefaults>
-  <w:latentStyles w:defLockedState="0" w:defUIPriority="99" w:defSemiHidden="1" w:defUnhideWhenUsed="1" w:defQFormat="0" w:count="276">
+  <w:latentStyles w:defLockedState="0" w:defUIPriority="99" w:defSemiHidden="1" w:defUnhideWhenUsed="1" w:defQFormat="0" w:count="267">
     <w:lsdException w:name="Normal" w:semiHidden="0" w:uiPriority="0" w:unhideWhenUsed="0" w:qFormat="1"/>
     <w:lsdException w:name="heading 1" w:semiHidden="0" w:uiPriority="9" w:unhideWhenUsed="0" w:qFormat="1"/>
     <w:lsdException w:name="heading 2" w:uiPriority="9" w:qFormat="1"/>
@@ -4584,15 +4664,17 @@
   <w:style w:type="paragraph" w:default="1" w:styleId="Normal">
     <w:name w:val="Normal"/>
     <w:qFormat/>
+    <w:rsid w:val="00460782"/>
     <w:rPr>
       <w:noProof/>
       <w:lang w:val="es-ES_tradnl"/>
     </w:rPr>
   </w:style>
-  <w:style w:type="paragraph" w:styleId="Heading1">
+  <w:style w:type="paragraph" w:styleId="Ttulo1">
     <w:name w:val="heading 1"/>
     <w:basedOn w:val="normal0"/>
     <w:next w:val="normal0"/>
+    <w:rsid w:val="00460782"/>
     <w:pPr>
       <w:keepNext/>
       <w:keepLines/>
@@ -4605,10 +4687,11 @@
       <w:sz w:val="32"/>
     </w:rPr>
   </w:style>
-  <w:style w:type="paragraph" w:styleId="Heading2">
+  <w:style w:type="paragraph" w:styleId="Ttulo2">
     <w:name w:val="heading 2"/>
     <w:basedOn w:val="normal0"/>
     <w:next w:val="normal0"/>
+    <w:rsid w:val="00460782"/>
     <w:pPr>
       <w:keepNext/>
       <w:keepLines/>
@@ -4622,10 +4705,11 @@
       <w:sz w:val="26"/>
     </w:rPr>
   </w:style>
-  <w:style w:type="paragraph" w:styleId="Heading3">
+  <w:style w:type="paragraph" w:styleId="Ttulo3">
     <w:name w:val="heading 3"/>
     <w:basedOn w:val="normal0"/>
     <w:next w:val="normal0"/>
+    <w:rsid w:val="00460782"/>
     <w:pPr>
       <w:keepNext/>
       <w:keepLines/>
@@ -4640,10 +4724,11 @@
       <w:sz w:val="24"/>
     </w:rPr>
   </w:style>
-  <w:style w:type="paragraph" w:styleId="Heading4">
+  <w:style w:type="paragraph" w:styleId="Ttulo4">
     <w:name w:val="heading 4"/>
     <w:basedOn w:val="normal0"/>
     <w:next w:val="normal0"/>
+    <w:rsid w:val="00460782"/>
     <w:pPr>
       <w:keepNext/>
       <w:keepLines/>
@@ -4657,10 +4742,11 @@
       <w:u w:val="single"/>
     </w:rPr>
   </w:style>
-  <w:style w:type="paragraph" w:styleId="Heading5">
+  <w:style w:type="paragraph" w:styleId="Ttulo5">
     <w:name w:val="heading 5"/>
     <w:basedOn w:val="normal0"/>
     <w:next w:val="normal0"/>
+    <w:rsid w:val="00460782"/>
     <w:pPr>
       <w:keepNext/>
       <w:keepLines/>
@@ -4673,10 +4759,11 @@
       <w:color w:val="666666"/>
     </w:rPr>
   </w:style>
-  <w:style w:type="paragraph" w:styleId="Heading6">
+  <w:style w:type="paragraph" w:styleId="Ttulo6">
     <w:name w:val="heading 6"/>
     <w:basedOn w:val="normal0"/>
     <w:next w:val="normal0"/>
+    <w:rsid w:val="00460782"/>
     <w:pPr>
       <w:keepNext/>
       <w:keepLines/>
@@ -4690,17 +4777,18 @@
       <w:color w:val="666666"/>
     </w:rPr>
   </w:style>
-  <w:style w:type="character" w:default="1" w:styleId="DefaultParagraphFont">
+  <w:style w:type="character" w:default="1" w:styleId="Fuentedeprrafopredeter">
     <w:name w:val="Default Paragraph Font"/>
     <w:uiPriority w:val="1"/>
     <w:semiHidden/>
     <w:unhideWhenUsed/>
   </w:style>
-  <w:style w:type="table" w:default="1" w:styleId="TableNormal">
+  <w:style w:type="table" w:default="1" w:styleId="Tablanormal">
     <w:name w:val="Normal Table"/>
     <w:uiPriority w:val="99"/>
     <w:semiHidden/>
     <w:unhideWhenUsed/>
+    <w:qFormat/>
     <w:tblPr>
       <w:tblInd w:w="0" w:type="dxa"/>
       <w:tblCellMar>
@@ -4711,7 +4799,7 @@
       </w:tblCellMar>
     </w:tblPr>
   </w:style>
-  <w:style w:type="numbering" w:default="1" w:styleId="NoList">
+  <w:style w:type="numbering" w:default="1" w:styleId="Sinlista">
     <w:name w:val="No List"/>
     <w:uiPriority w:val="99"/>
     <w:semiHidden/>
@@ -4719,11 +4807,13 @@
   </w:style>
   <w:style w:type="paragraph" w:customStyle="1" w:styleId="normal0">
     <w:name w:val="normal"/>
+    <w:rsid w:val="00460782"/>
   </w:style>
-  <w:style w:type="paragraph" w:styleId="Title">
+  <w:style w:type="paragraph" w:styleId="Ttulo">
     <w:name w:val="Title"/>
     <w:basedOn w:val="normal0"/>
     <w:next w:val="normal0"/>
+    <w:rsid w:val="00460782"/>
     <w:pPr>
       <w:keepNext/>
       <w:keepLines/>
@@ -4734,10 +4824,11 @@
       <w:sz w:val="42"/>
     </w:rPr>
   </w:style>
-  <w:style w:type="paragraph" w:styleId="Subtitle">
+  <w:style w:type="paragraph" w:styleId="Subttulo">
     <w:name w:val="Subtitle"/>
     <w:basedOn w:val="normal0"/>
     <w:next w:val="normal0"/>
+    <w:rsid w:val="00460782"/>
     <w:pPr>
       <w:keepNext/>
       <w:keepLines/>
@@ -4752,7 +4843,8 @@
     </w:rPr>
   </w:style>
   <w:style w:type="table" w:customStyle="1" w:styleId="a">
-    <w:basedOn w:val="TableNormal"/>
+    <w:basedOn w:val="Tablanormal"/>
+    <w:rsid w:val="00460782"/>
     <w:tblPr>
       <w:tblStyleRowBandSize w:val="1"/>
       <w:tblStyleColBandSize w:val="1"/>
@@ -4766,7 +4858,8 @@
     </w:tblPr>
   </w:style>
   <w:style w:type="table" w:customStyle="1" w:styleId="a0">
-    <w:basedOn w:val="TableNormal"/>
+    <w:basedOn w:val="Tablanormal"/>
+    <w:rsid w:val="00460782"/>
     <w:tblPr>
       <w:tblStyleRowBandSize w:val="1"/>
       <w:tblStyleColBandSize w:val="1"/>
@@ -4779,10 +4872,10 @@
       </w:tblCellMar>
     </w:tblPr>
   </w:style>
-  <w:style w:type="paragraph" w:styleId="BalloonText">
+  <w:style w:type="paragraph" w:styleId="Textodeglobo">
     <w:name w:val="Balloon Text"/>
     <w:basedOn w:val="Normal"/>
-    <w:link w:val="BalloonTextChar"/>
+    <w:link w:val="TextodegloboCar"/>
     <w:uiPriority w:val="99"/>
     <w:semiHidden/>
     <w:unhideWhenUsed/>
@@ -4796,10 +4889,10 @@
       <w:szCs w:val="18"/>
     </w:rPr>
   </w:style>
-  <w:style w:type="character" w:customStyle="1" w:styleId="BalloonTextChar">
-    <w:name w:val="Balloon Text Char"/>
-    <w:basedOn w:val="DefaultParagraphFont"/>
-    <w:link w:val="BalloonText"/>
+  <w:style w:type="character" w:customStyle="1" w:styleId="TextodegloboCar">
+    <w:name w:val="Texto de globo Car"/>
+    <w:basedOn w:val="Fuentedeprrafopredeter"/>
+    <w:link w:val="Textodeglobo"/>
     <w:uiPriority w:val="99"/>
     <w:semiHidden/>
     <w:rsid w:val="00046868"/>
@@ -4809,7 +4902,7 @@
       <w:szCs w:val="18"/>
     </w:rPr>
   </w:style>
-  <w:style w:type="paragraph" w:styleId="ListParagraph">
+  <w:style w:type="paragraph" w:styleId="Prrafodelista">
     <w:name w:val="List Paragraph"/>
     <w:basedOn w:val="Normal"/>
     <w:uiPriority w:val="34"/>

</xml_diff>